<commit_message>
resume and cl v2
</commit_message>
<xml_diff>
--- a/ready_to_submit/CoverLetter_TaoLiu.docx
+++ b/ready_to_submit/CoverLetter_TaoLiu.docx
@@ -45,21 +45,7 @@
         <w:rPr>
           <w:rFonts w:ascii="Arial" w:hAnsi="Arial" w:cs="Arial"/>
         </w:rPr>
-        <w:t>K17 510-08, School of Computer Science and Engineering, UNSW</w:t>
-      </w:r>
-    </w:p>
-    <w:p>
-      <w:pPr>
-        <w:pStyle w:val="Address"/>
-        <w:rPr>
-          <w:rFonts w:ascii="Arial" w:hAnsi="Arial" w:cs="Arial"/>
-        </w:rPr>
-      </w:pPr>
-      <w:r>
-        <w:rPr>
-          <w:rFonts w:ascii="Arial" w:hAnsi="Arial" w:cs="Arial"/>
-        </w:rPr>
-        <w:t>Sydney, 2052</w:t>
+        <w:t>4/29 Botany St, Randwick, NSW, 2031</w:t>
       </w:r>
     </w:p>
     <w:sdt>
@@ -101,12 +87,17 @@
           <w:rFonts w:ascii="Arial" w:hAnsi="Arial" w:cs="Arial"/>
         </w:rPr>
       </w:pPr>
-      <w:r>
-        <w:rPr>
-          <w:rFonts w:ascii="Arial" w:hAnsi="Arial" w:cs="Arial"/>
-        </w:rPr>
-        <w:t>tao.liu.unsw@gmail.com</w:t>
-      </w:r>
+      <w:hyperlink r:id="rId10" w:history="1">
+        <w:r>
+          <w:rPr>
+            <w:rStyle w:val="Hyperlink"/>
+            <w:rFonts w:ascii="Arial" w:hAnsi="Arial" w:cs="Arial"/>
+          </w:rPr>
+          <w:t>tao.liu.unsw@gmail.com</w:t>
+        </w:r>
+      </w:hyperlink>
+      <w:bookmarkStart w:id="0" w:name="_GoBack"/>
+      <w:bookmarkEnd w:id="0"/>
     </w:p>
     <w:sdt>
       <w:sdtPr>
@@ -135,7 +126,19 @@
             <w:rPr>
               <w:rFonts w:ascii="Arial" w:hAnsi="Arial" w:cs="Arial"/>
             </w:rPr>
-            <w:t xml:space="preserve">1st </w:t>
+            <w:t>2</w:t>
+          </w:r>
+          <w:r>
+            <w:rPr>
+              <w:rFonts w:ascii="Arial" w:hAnsi="Arial" w:cs="Arial"/>
+            </w:rPr>
+            <w:t>nd</w:t>
+          </w:r>
+          <w:r>
+            <w:rPr>
+              <w:rFonts w:ascii="Arial" w:hAnsi="Arial" w:cs="Arial"/>
+            </w:rPr>
+            <w:t xml:space="preserve"> </w:t>
           </w:r>
           <w:r>
             <w:rPr>
@@ -179,7 +182,13 @@
             <w:rPr>
               <w:rFonts w:ascii="Arial" w:hAnsi="Arial" w:cs="Arial"/>
             </w:rPr>
-            <w:t>Director of Human Resources</w:t>
+            <w:t>Department of</w:t>
+          </w:r>
+          <w:r>
+            <w:rPr>
+              <w:rFonts w:ascii="Arial" w:hAnsi="Arial" w:cs="Arial"/>
+            </w:rPr>
+            <w:t xml:space="preserve"> Human Resources</w:t>
           </w:r>
         </w:p>
       </w:sdtContent>
@@ -211,7 +220,7 @@
             <w:rPr>
               <w:rFonts w:ascii="Arial" w:hAnsi="Arial" w:cs="Arial"/>
             </w:rPr>
-            <w:t>IMC Asian Pacific</w:t>
+            <w:t>Telstra</w:t>
           </w:r>
         </w:p>
       </w:sdtContent>
@@ -235,35 +244,11 @@
         </w:rPr>
         <w:t xml:space="preserve"> </w:t>
       </w:r>
-      <w:sdt>
-        <w:sdtPr>
-          <w:rPr>
-            <w:rFonts w:ascii="Arial" w:hAnsi="Arial" w:cs="Arial"/>
-          </w:rPr>
-          <w:alias w:val="Name"/>
-          <w:tag w:val="Name"/>
-          <w:id w:val="847956"/>
-          <w:placeholder>
-            <w:docPart w:val="0BB4713867A8482AAE0E98564CDCB392"/>
-          </w:placeholder>
-          <w:dataBinding w:prefixMappings="xmlns:ns0='http://schemas.microsoft.com/office/2006/coverPageProps' " w:xpath="/ns0:CoverPageProperties[1]/ns0:CompanyAddress[1]" w:storeItemID="{55AF091B-3C7A-41E3-B477-F2FDAA23CFDA}"/>
-          <w:text w:multiLine="1"/>
-        </w:sdtPr>
-        <w:sdtEndPr/>
-        <w:sdtContent>
-          <w:r>
-            <w:rPr>
-              <w:rFonts w:ascii="Arial" w:hAnsi="Arial" w:cs="Arial"/>
-            </w:rPr>
-            <w:t>Director of Human Resources</w:t>
-          </w:r>
-        </w:sdtContent>
-      </w:sdt>
-      <w:r>
-        <w:rPr>
-          <w:rFonts w:ascii="Arial" w:hAnsi="Arial" w:cs="Arial"/>
-        </w:rPr>
-        <w:t>:</w:t>
+      <w:r>
+        <w:rPr>
+          <w:rFonts w:ascii="Arial" w:hAnsi="Arial" w:cs="Arial"/>
+        </w:rPr>
+        <w:t>Sir/Madam</w:t>
       </w:r>
     </w:p>
     <w:p>
@@ -282,19 +267,13 @@
         <w:rPr>
           <w:rFonts w:ascii="Arial" w:hAnsi="Arial" w:cs="Arial"/>
         </w:rPr>
-        <w:t xml:space="preserve"> the open </w:t>
-      </w:r>
-      <w:r>
-        <w:rPr>
-          <w:rFonts w:ascii="Arial" w:hAnsi="Arial" w:cs="Arial"/>
-        </w:rPr>
-        <w:t>Graduate IT Developer</w:t>
-      </w:r>
-      <w:r>
-        <w:rPr>
-          <w:rFonts w:ascii="Arial" w:hAnsi="Arial" w:cs="Arial"/>
-        </w:rPr>
-        <w:t xml:space="preserve"> position at</w:t>
+        <w:t xml:space="preserve"> the Graduate IT Program</w:t>
+      </w:r>
+      <w:r>
+        <w:rPr>
+          <w:rFonts w:ascii="Arial" w:hAnsi="Arial" w:cs="Arial"/>
+        </w:rPr>
+        <w:t xml:space="preserve"> at</w:t>
       </w:r>
       <w:r>
         <w:rPr>
@@ -321,14 +300,9 @@
           <w:r>
             <w:rPr>
               <w:rFonts w:ascii="Arial" w:hAnsi="Arial" w:cs="Arial"/>
+              <w:lang w:val="en-AU"/>
             </w:rPr>
-            <w:t xml:space="preserve">IMC </w:t>
-          </w:r>
-          <w:r>
-            <w:rPr>
-              <w:rFonts w:ascii="Arial" w:hAnsi="Arial" w:cs="Arial"/>
-            </w:rPr>
-            <w:t>Asian Pacific</w:t>
+            <w:t>Telstra</w:t>
           </w:r>
         </w:sdtContent>
       </w:sdt>
@@ -336,19 +310,79 @@
         <w:rPr>
           <w:rFonts w:ascii="Arial" w:hAnsi="Arial" w:cs="Arial"/>
         </w:rPr>
-        <w:t xml:space="preserve">. </w:t>
-      </w:r>
-      <w:r>
-        <w:rPr>
-          <w:rFonts w:ascii="Arial" w:hAnsi="Arial" w:cs="Arial"/>
-        </w:rPr>
-        <w:t xml:space="preserve">As a second-year candidate of Master by Research student graduating at August 2014, </w:t>
-      </w:r>
-      <w:r>
-        <w:rPr>
-          <w:rFonts w:ascii="Arial" w:hAnsi="Arial" w:cs="Arial"/>
-        </w:rPr>
-        <w:t xml:space="preserve">I am interested in analyzing and creating complex software with dedicated algorithms. </w:t>
+        <w:t xml:space="preserve"> a</w:t>
+      </w:r>
+      <w:r>
+        <w:rPr>
+          <w:rFonts w:ascii="Arial" w:hAnsi="Arial" w:cs="Arial"/>
+        </w:rPr>
+        <w:t xml:space="preserve">s a </w:t>
+      </w:r>
+      <w:r>
+        <w:rPr>
+          <w:rFonts w:ascii="Arial" w:hAnsi="Arial" w:cs="Arial"/>
+        </w:rPr>
+        <w:t>final</w:t>
+      </w:r>
+      <w:r>
+        <w:rPr>
+          <w:rFonts w:ascii="Arial" w:hAnsi="Arial" w:cs="Arial"/>
+        </w:rPr>
+        <w:t>-year</w:t>
+      </w:r>
+      <w:r>
+        <w:rPr>
+          <w:rFonts w:ascii="Arial" w:hAnsi="Arial" w:cs="Arial"/>
+        </w:rPr>
+        <w:t xml:space="preserve"> candidate of Master</w:t>
+      </w:r>
+      <w:r>
+        <w:rPr>
+          <w:rFonts w:ascii="Arial" w:hAnsi="Arial" w:cs="Arial"/>
+        </w:rPr>
+        <w:t xml:space="preserve"> student </w:t>
+      </w:r>
+      <w:r>
+        <w:rPr>
+          <w:rFonts w:ascii="Arial" w:hAnsi="Arial" w:cs="Arial"/>
+        </w:rPr>
+        <w:t>majoring in comp</w:t>
+      </w:r>
+      <w:r>
+        <w:rPr>
+          <w:rFonts w:ascii="Arial" w:hAnsi="Arial" w:cs="Arial"/>
+        </w:rPr>
+        <w:t>uter science and engineering</w:t>
+      </w:r>
+      <w:r>
+        <w:rPr>
+          <w:rFonts w:ascii="Arial" w:hAnsi="Arial" w:cs="Arial"/>
+        </w:rPr>
+        <w:t xml:space="preserve"> graduating in</w:t>
+      </w:r>
+      <w:r>
+        <w:rPr>
+          <w:rFonts w:ascii="Arial" w:hAnsi="Arial" w:cs="Arial"/>
+        </w:rPr>
+        <w:t xml:space="preserve"> August 2014. </w:t>
+      </w:r>
+      <w:r>
+        <w:rPr>
+          <w:rFonts w:ascii="Arial" w:hAnsi="Arial" w:cs="Arial"/>
+        </w:rPr>
+        <w:t xml:space="preserve">I am interested in analyzing and creating complex software with </w:t>
+      </w:r>
+      <w:r>
+        <w:rPr>
+          <w:rFonts w:ascii="Arial" w:hAnsi="Arial" w:cs="Arial"/>
+        </w:rPr>
+        <w:t>ingenious</w:t>
+      </w:r>
+      <w:r>
+        <w:rPr>
+          <w:rFonts w:ascii="Arial" w:hAnsi="Arial" w:cs="Arial"/>
+        </w:rPr>
+        <w:t xml:space="preserve"> algorithms. </w:t>
       </w:r>
       <w:r>
         <w:rPr>
@@ -366,13 +400,7 @@
         <w:rPr>
           <w:rFonts w:ascii="Arial" w:hAnsi="Arial" w:cs="Arial"/>
         </w:rPr>
-        <w:t>research</w:t>
-      </w:r>
-      <w:r>
-        <w:rPr>
-          <w:rFonts w:ascii="Arial" w:hAnsi="Arial" w:cs="Arial"/>
-        </w:rPr>
-        <w:t xml:space="preserve"> background in</w:t>
+        <w:t>problem solving and software development skills</w:t>
       </w:r>
       <w:r>
         <w:rPr>
@@ -384,19 +412,19 @@
         <w:rPr>
           <w:rFonts w:ascii="Arial" w:hAnsi="Arial" w:cs="Arial"/>
         </w:rPr>
-        <w:t>algorithms analysis and optimization</w:t>
-      </w:r>
-      <w:r>
-        <w:rPr>
-          <w:rFonts w:ascii="Arial" w:hAnsi="Arial" w:cs="Arial"/>
-        </w:rPr>
-        <w:t>,</w:t>
-      </w:r>
-      <w:r>
-        <w:rPr>
-          <w:rFonts w:ascii="Arial" w:hAnsi="Arial" w:cs="Arial"/>
-        </w:rPr>
-        <w:t xml:space="preserve"> and development skills to IMC`s challenging projects. </w:t>
+        <w:t xml:space="preserve">to </w:t>
+      </w:r>
+      <w:r>
+        <w:rPr>
+          <w:rFonts w:ascii="Arial" w:hAnsi="Arial" w:cs="Arial"/>
+        </w:rPr>
+        <w:t>Telstra</w:t>
+      </w:r>
+      <w:r>
+        <w:rPr>
+          <w:rFonts w:ascii="Arial" w:hAnsi="Arial" w:cs="Arial"/>
+        </w:rPr>
+        <w:t xml:space="preserve">`s challenging projects. </w:t>
       </w:r>
     </w:p>
     <w:p>
@@ -409,7 +437,7 @@
         <w:rPr>
           <w:rFonts w:ascii="Arial" w:hAnsi="Arial" w:cs="Arial"/>
         </w:rPr>
-        <w:t xml:space="preserve">As you will see from the enclosed resume, I </w:t>
+        <w:t xml:space="preserve">I </w:t>
       </w:r>
       <w:r>
         <w:rPr>
@@ -439,7 +467,7 @@
         <w:rPr>
           <w:rFonts w:ascii="Arial" w:hAnsi="Arial" w:cs="Arial"/>
         </w:rPr>
-        <w:t xml:space="preserve">scalable software systems </w:t>
+        <w:t xml:space="preserve">scalable software </w:t>
       </w:r>
       <w:r>
         <w:rPr>
@@ -451,31 +479,85 @@
         <w:rPr>
           <w:rFonts w:ascii="Arial" w:hAnsi="Arial" w:cs="Arial"/>
         </w:rPr>
-        <w:t xml:space="preserve"> through internship and academic projects</w:t>
-      </w:r>
-      <w:r>
-        <w:rPr>
-          <w:rFonts w:ascii="Arial" w:hAnsi="Arial" w:cs="Arial"/>
-        </w:rPr>
-        <w:t xml:space="preserve">. During summer internship at NICTA, </w:t>
-      </w:r>
-      <w:r>
-        <w:rPr>
-          <w:rFonts w:ascii="Arial" w:hAnsi="Arial" w:cs="Arial"/>
-        </w:rPr>
-        <w:t xml:space="preserve">I stared with not background in OS development </w:t>
-      </w:r>
-      <w:r>
-        <w:rPr>
-          <w:rFonts w:ascii="Arial" w:hAnsi="Arial" w:cs="Arial"/>
-        </w:rPr>
-        <w:t>while</w:t>
-      </w:r>
-      <w:r>
-        <w:rPr>
-          <w:rFonts w:ascii="Arial" w:hAnsi="Arial" w:cs="Arial"/>
-        </w:rPr>
-        <w:t xml:space="preserve"> finally developed a desk</w:t>
+        <w:t xml:space="preserve"> through internship</w:t>
+      </w:r>
+      <w:r>
+        <w:rPr>
+          <w:rFonts w:ascii="Arial" w:hAnsi="Arial" w:cs="Arial"/>
+        </w:rPr>
+        <w:t>s</w:t>
+      </w:r>
+      <w:r>
+        <w:rPr>
+          <w:rFonts w:ascii="Arial" w:hAnsi="Arial" w:cs="Arial"/>
+        </w:rPr>
+        <w:t xml:space="preserve"> and academic projects</w:t>
+      </w:r>
+      <w:r>
+        <w:rPr>
+          <w:rFonts w:ascii="Arial" w:hAnsi="Arial" w:cs="Arial"/>
+        </w:rPr>
+        <w:t xml:space="preserve">. During </w:t>
+      </w:r>
+      <w:r>
+        <w:rPr>
+          <w:rFonts w:ascii="Arial" w:hAnsi="Arial" w:cs="Arial"/>
+        </w:rPr>
+        <w:t xml:space="preserve">my </w:t>
+      </w:r>
+      <w:r>
+        <w:rPr>
+          <w:rFonts w:ascii="Arial" w:hAnsi="Arial" w:cs="Arial"/>
+        </w:rPr>
+        <w:t xml:space="preserve">summer internship at </w:t>
+      </w:r>
+      <w:r>
+        <w:rPr>
+          <w:rFonts w:ascii="Arial" w:hAnsi="Arial" w:cs="Arial"/>
+        </w:rPr>
+        <w:t>National ICT Australia (NICTA)</w:t>
+      </w:r>
+      <w:r>
+        <w:rPr>
+          <w:rFonts w:ascii="Arial" w:hAnsi="Arial" w:cs="Arial"/>
+        </w:rPr>
+        <w:t xml:space="preserve">, </w:t>
+      </w:r>
+      <w:r>
+        <w:rPr>
+          <w:rFonts w:ascii="Arial" w:hAnsi="Arial" w:cs="Arial"/>
+        </w:rPr>
+        <w:t>I star</w:t>
+      </w:r>
+      <w:r>
+        <w:rPr>
+          <w:rFonts w:ascii="Arial" w:hAnsi="Arial" w:cs="Arial"/>
+        </w:rPr>
+        <w:t>t</w:t>
+      </w:r>
+      <w:r>
+        <w:rPr>
+          <w:rFonts w:ascii="Arial" w:hAnsi="Arial" w:cs="Arial"/>
+        </w:rPr>
+        <w:t>ed with no</w:t>
+      </w:r>
+      <w:r>
+        <w:rPr>
+          <w:rFonts w:ascii="Arial" w:hAnsi="Arial" w:cs="Arial"/>
+        </w:rPr>
+        <w:t xml:space="preserve"> background in OS development </w:t>
+      </w:r>
+      <w:r>
+        <w:rPr>
+          <w:rFonts w:ascii="Arial" w:hAnsi="Arial" w:cs="Arial"/>
+        </w:rPr>
+        <w:t xml:space="preserve">and after 4 months I had </w:t>
+      </w:r>
+      <w:r>
+        <w:rPr>
+          <w:rFonts w:ascii="Arial" w:hAnsi="Arial" w:cs="Arial"/>
+        </w:rPr>
+        <w:t>developed a desk</w:t>
       </w:r>
       <w:r>
         <w:rPr>
@@ -493,19 +575,91 @@
         <w:rPr>
           <w:rFonts w:ascii="Arial" w:hAnsi="Arial" w:cs="Arial"/>
         </w:rPr>
-        <w:t xml:space="preserve">During the audio processing projects, I extended the assignment developed with Java to a multiple purposes command-line tool working in Linux/UNIX. I designed interfaces to connect new </w:t>
-      </w:r>
-      <w:r>
-        <w:rPr>
-          <w:rFonts w:ascii="Arial" w:hAnsi="Arial" w:cs="Arial"/>
-        </w:rPr>
-        <w:t xml:space="preserve">services for scalability reason, and provided user friendly command-line UI. </w:t>
-      </w:r>
-      <w:r>
-        <w:rPr>
-          <w:rFonts w:ascii="Arial" w:hAnsi="Arial" w:cs="Arial"/>
-        </w:rPr>
-        <w:t xml:space="preserve">  </w:t>
+        <w:t xml:space="preserve">During the audio processing projects, I extended the assignment developed </w:t>
+      </w:r>
+      <w:r>
+        <w:rPr>
+          <w:rFonts w:ascii="Arial" w:hAnsi="Arial" w:cs="Arial"/>
+        </w:rPr>
+        <w:t>with Java to a multiple purpose</w:t>
+      </w:r>
+      <w:r>
+        <w:rPr>
+          <w:rFonts w:ascii="Arial" w:hAnsi="Arial" w:cs="Arial"/>
+        </w:rPr>
+        <w:t xml:space="preserve"> command-line tool. I designed interfaces to connect new </w:t>
+      </w:r>
+      <w:r>
+        <w:rPr>
+          <w:rFonts w:ascii="Arial" w:hAnsi="Arial" w:cs="Arial"/>
+        </w:rPr>
+        <w:t>services for scalability reason</w:t>
+      </w:r>
+      <w:r>
+        <w:rPr>
+          <w:rFonts w:ascii="Arial" w:hAnsi="Arial" w:cs="Arial"/>
+        </w:rPr>
+        <w:t>s</w:t>
+      </w:r>
+      <w:r>
+        <w:rPr>
+          <w:rFonts w:ascii="Arial" w:hAnsi="Arial" w:cs="Arial"/>
+        </w:rPr>
+        <w:t xml:space="preserve">, and provided </w:t>
+      </w:r>
+      <w:r>
+        <w:rPr>
+          <w:rFonts w:ascii="Arial" w:hAnsi="Arial" w:cs="Arial"/>
+        </w:rPr>
+        <w:t>user-friendly</w:t>
+      </w:r>
+      <w:r>
+        <w:rPr>
+          <w:rFonts w:ascii="Arial" w:hAnsi="Arial" w:cs="Arial"/>
+        </w:rPr>
+        <w:t xml:space="preserve"> command-line </w:t>
+      </w:r>
+      <w:r>
+        <w:rPr>
+          <w:rFonts w:ascii="Arial" w:hAnsi="Arial" w:cs="Arial"/>
+        </w:rPr>
+        <w:t>user interface (UI)</w:t>
+      </w:r>
+      <w:r>
+        <w:rPr>
+          <w:rFonts w:ascii="Arial" w:hAnsi="Arial" w:cs="Arial"/>
+        </w:rPr>
+        <w:t>.</w:t>
+      </w:r>
+      <w:r>
+        <w:rPr>
+          <w:rFonts w:ascii="Arial" w:hAnsi="Arial" w:cs="Arial"/>
+        </w:rPr>
+        <w:t xml:space="preserve"> My capability of fast self-education and development of scalable software system</w:t>
+      </w:r>
+      <w:r>
+        <w:rPr>
+          <w:rFonts w:ascii="Arial" w:hAnsi="Arial" w:cs="Arial"/>
+        </w:rPr>
+        <w:t>s</w:t>
+      </w:r>
+      <w:r>
+        <w:rPr>
+          <w:rFonts w:ascii="Arial" w:hAnsi="Arial" w:cs="Arial"/>
+        </w:rPr>
+        <w:t xml:space="preserve"> ensure me qualified to transferring between Telstra`s IT projects and competent in the finale role I am interested</w:t>
+      </w:r>
+      <w:r>
+        <w:rPr>
+          <w:rFonts w:ascii="Arial" w:hAnsi="Arial" w:cs="Arial"/>
+        </w:rPr>
+        <w:t xml:space="preserve"> in</w:t>
+      </w:r>
+      <w:r>
+        <w:rPr>
+          <w:rFonts w:ascii="Arial" w:hAnsi="Arial" w:cs="Arial"/>
+        </w:rPr>
+        <w:t>.</w:t>
       </w:r>
     </w:p>
     <w:p>
@@ -518,21 +672,19 @@
         <w:rPr>
           <w:rFonts w:ascii="Arial" w:hAnsi="Arial" w:cs="Arial"/>
         </w:rPr>
-        <w:t xml:space="preserve">I developed my leadership and interpersonal skills by being an active volunteer. As the vice-present of </w:t>
-      </w:r>
-      <w:proofErr w:type="spellStart"/>
-      <w:r>
-        <w:rPr>
-          <w:rFonts w:ascii="Arial" w:hAnsi="Arial" w:cs="Arial"/>
-        </w:rPr>
-        <w:t>Beihang</w:t>
-      </w:r>
-      <w:proofErr w:type="spellEnd"/>
-      <w:r>
-        <w:rPr>
-          <w:rFonts w:ascii="Arial" w:hAnsi="Arial" w:cs="Arial"/>
-        </w:rPr>
-        <w:t xml:space="preserve"> University Volunteer Association, I </w:t>
+        <w:t xml:space="preserve">I </w:t>
+      </w:r>
+      <w:r>
+        <w:rPr>
+          <w:rFonts w:ascii="Arial" w:hAnsi="Arial" w:cs="Arial"/>
+        </w:rPr>
+        <w:t xml:space="preserve">have </w:t>
+      </w:r>
+      <w:r>
+        <w:rPr>
+          <w:rFonts w:ascii="Arial" w:hAnsi="Arial" w:cs="Arial"/>
+        </w:rPr>
+        <w:t xml:space="preserve">developed my leadership and interpersonal skills by being an active volunteer. As the vice-present of Beihang University Volunteer Association, I </w:t>
       </w:r>
       <w:r>
         <w:rPr>
@@ -589,7 +741,35 @@
           <w:rFonts w:ascii="Arial" w:hAnsi="Arial" w:cs="Arial"/>
           <w:shd w:val="clear" w:color="auto" w:fill="FFFFFF"/>
         </w:rPr>
-        <w:t xml:space="preserve">.   </w:t>
+        <w:t xml:space="preserve">.  The highly communication and interpersonal skills acquired </w:t>
+      </w:r>
+      <w:r>
+        <w:rPr>
+          <w:rFonts w:ascii="Arial" w:hAnsi="Arial" w:cs="Arial"/>
+          <w:shd w:val="clear" w:color="auto" w:fill="FFFFFF"/>
+        </w:rPr>
+        <w:t xml:space="preserve">through volunteer services </w:t>
+      </w:r>
+      <w:r>
+        <w:rPr>
+          <w:rFonts w:ascii="Arial" w:hAnsi="Arial" w:cs="Arial"/>
+          <w:shd w:val="clear" w:color="auto" w:fill="FFFFFF"/>
+        </w:rPr>
+        <w:t xml:space="preserve">ensure me a good team member </w:t>
+      </w:r>
+      <w:r>
+        <w:rPr>
+          <w:rFonts w:ascii="Arial" w:hAnsi="Arial" w:cs="Arial"/>
+          <w:shd w:val="clear" w:color="auto" w:fill="FFFFFF"/>
+        </w:rPr>
+        <w:t xml:space="preserve">to work with </w:t>
+      </w:r>
+      <w:r>
+        <w:rPr>
+          <w:rFonts w:ascii="Arial" w:hAnsi="Arial" w:cs="Arial"/>
+          <w:shd w:val="clear" w:color="auto" w:fill="FFFFFF"/>
+        </w:rPr>
+        <w:t>in accomplishing Telstra`s scalable projects.</w:t>
       </w:r>
     </w:p>
     <w:p>
@@ -608,55 +788,97 @@
         <w:rPr>
           <w:rFonts w:ascii="Arial" w:hAnsi="Arial" w:cs="Arial"/>
         </w:rPr>
-        <w:t xml:space="preserve">holding 574 visa now and eligible to apply for 485 visa (Post-study Work) giving me right to work fulltime in Australia for 3 years. </w:t>
-      </w:r>
-      <w:r>
-        <w:rPr>
-          <w:rFonts w:ascii="Arial" w:hAnsi="Arial" w:cs="Arial"/>
-        </w:rPr>
-        <w:t>If you have questions, or if you want to schedule an interview, please contact me at</w:t>
-      </w:r>
-      <w:r>
-        <w:rPr>
-          <w:rFonts w:ascii="Arial" w:hAnsi="Arial" w:cs="Arial"/>
-        </w:rPr>
-        <w:t xml:space="preserve"> </w:t>
-      </w:r>
-      <w:sdt>
-        <w:sdtPr>
-          <w:rPr>
-            <w:rFonts w:ascii="Arial" w:hAnsi="Arial" w:cs="Arial"/>
-          </w:rPr>
-          <w:alias w:val="Phone"/>
-          <w:tag w:val="Phone"/>
-          <w:id w:val="848131"/>
-          <w:placeholder>
-            <w:docPart w:val="592035F6E14748948FF5648120392716"/>
-          </w:placeholder>
-          <w:dataBinding w:prefixMappings="xmlns:ns0='http://schemas.microsoft.com/office/2006/coverPageProps' " w:xpath="/ns0:CoverPageProperties[1]/ns0:CompanyPhone[1]" w:storeItemID="{55AF091B-3C7A-41E3-B477-F2FDAA23CFDA}"/>
-          <w:text/>
-        </w:sdtPr>
-        <w:sdtEndPr/>
-        <w:sdtContent>
-          <w:r>
-            <w:rPr>
-              <w:rFonts w:ascii="Arial" w:hAnsi="Arial" w:cs="Arial"/>
-            </w:rPr>
-            <w:t>+61451830909</w:t>
-          </w:r>
-        </w:sdtContent>
-      </w:sdt>
-      <w:r>
-        <w:rPr>
-          <w:rFonts w:ascii="Arial" w:hAnsi="Arial" w:cs="Arial"/>
-        </w:rPr>
-        <w:t xml:space="preserve"> or tao.liu.unsw@gmail.com</w:t>
-      </w:r>
-      <w:r>
-        <w:rPr>
-          <w:rFonts w:ascii="Arial" w:hAnsi="Arial" w:cs="Arial"/>
-        </w:rPr>
-        <w:t>. I look forward to meeting you to further discuss employment opportunities with</w:t>
+        <w:t xml:space="preserve">holding </w:t>
+      </w:r>
+      <w:r>
+        <w:rPr>
+          <w:rFonts w:ascii="Arial" w:hAnsi="Arial" w:cs="Arial"/>
+        </w:rPr>
+        <w:t xml:space="preserve">a </w:t>
+      </w:r>
+      <w:r>
+        <w:rPr>
+          <w:rFonts w:ascii="Arial" w:hAnsi="Arial" w:cs="Arial"/>
+        </w:rPr>
+        <w:t xml:space="preserve">574 visa </w:t>
+      </w:r>
+      <w:r>
+        <w:rPr>
+          <w:rFonts w:ascii="Arial" w:hAnsi="Arial" w:cs="Arial"/>
+        </w:rPr>
+        <w:t xml:space="preserve">and </w:t>
+      </w:r>
+      <w:r>
+        <w:rPr>
+          <w:rFonts w:ascii="Arial" w:hAnsi="Arial" w:cs="Arial"/>
+        </w:rPr>
+        <w:t xml:space="preserve">am </w:t>
+      </w:r>
+      <w:r>
+        <w:rPr>
+          <w:rFonts w:ascii="Arial" w:hAnsi="Arial" w:cs="Arial"/>
+        </w:rPr>
+        <w:t xml:space="preserve">eligible to apply for </w:t>
+      </w:r>
+      <w:r>
+        <w:rPr>
+          <w:rFonts w:ascii="Arial" w:hAnsi="Arial" w:cs="Arial"/>
+        </w:rPr>
+        <w:t xml:space="preserve">a </w:t>
+      </w:r>
+      <w:r>
+        <w:rPr>
+          <w:rFonts w:ascii="Arial" w:hAnsi="Arial" w:cs="Arial"/>
+        </w:rPr>
+        <w:t xml:space="preserve">485 visa (Post-study Work) giving me </w:t>
+      </w:r>
+      <w:r>
+        <w:rPr>
+          <w:rFonts w:ascii="Arial" w:hAnsi="Arial" w:cs="Arial"/>
+        </w:rPr>
+        <w:t xml:space="preserve">the </w:t>
+      </w:r>
+      <w:r>
+        <w:rPr>
+          <w:rFonts w:ascii="Arial" w:hAnsi="Arial" w:cs="Arial"/>
+        </w:rPr>
+        <w:t>right</w:t>
+      </w:r>
+      <w:r>
+        <w:rPr>
+          <w:rFonts w:ascii="Arial" w:hAnsi="Arial" w:cs="Arial"/>
+        </w:rPr>
+        <w:t>s</w:t>
+      </w:r>
+      <w:r>
+        <w:rPr>
+          <w:rFonts w:ascii="Arial" w:hAnsi="Arial" w:cs="Arial"/>
+        </w:rPr>
+        <w:t xml:space="preserve"> to work fulltime in Australia for 3 years</w:t>
+      </w:r>
+      <w:r>
+        <w:rPr>
+          <w:rFonts w:ascii="Arial" w:hAnsi="Arial" w:cs="Arial"/>
+        </w:rPr>
+        <w:t xml:space="preserve"> without sponsored. I am going to apply for </w:t>
+      </w:r>
+      <w:r>
+        <w:rPr>
+          <w:rFonts w:ascii="Arial" w:hAnsi="Arial" w:cs="Arial"/>
+        </w:rPr>
+        <w:t xml:space="preserve">a </w:t>
+      </w:r>
+      <w:r>
+        <w:rPr>
+          <w:rFonts w:ascii="Arial" w:hAnsi="Arial" w:cs="Arial"/>
+        </w:rPr>
+        <w:t xml:space="preserve">permanent resident visa (189) together with my girlfriend after my graduation. </w:t>
+      </w:r>
+      <w:r>
+        <w:rPr>
+          <w:rFonts w:ascii="Arial" w:hAnsi="Arial" w:cs="Arial"/>
+        </w:rPr>
+        <w:t>I look forward to meeting you to further discuss employment opportunities with</w:t>
       </w:r>
       <w:r>
         <w:rPr>
@@ -683,8 +905,9 @@
           <w:r>
             <w:rPr>
               <w:rFonts w:ascii="Arial" w:hAnsi="Arial" w:cs="Arial"/>
+              <w:lang w:val="en-AU"/>
             </w:rPr>
-            <w:t>IMC Asian Pacific</w:t>
+            <w:t>Telstra</w:t>
           </w:r>
         </w:sdtContent>
       </w:sdt>
@@ -714,8 +937,6 @@
         </w:rPr>
         <w:t>Sincerely,</w:t>
       </w:r>
-      <w:bookmarkStart w:id="0" w:name="_GoBack"/>
-      <w:bookmarkEnd w:id="0"/>
     </w:p>
     <w:sdt>
       <w:sdtPr>
@@ -750,9 +971,9 @@
       </w:sdtContent>
     </w:sdt>
     <w:sectPr>
-      <w:headerReference w:type="default" r:id="rId10"/>
+      <w:headerReference w:type="default" r:id="rId11"/>
       <w:pgSz w:w="12240" w:h="15840" w:code="1"/>
-      <w:pgMar w:top="2160" w:right="1800" w:bottom="1440" w:left="1800" w:header="720" w:footer="720" w:gutter="0"/>
+      <w:pgMar w:top="1843" w:right="1800" w:bottom="1440" w:left="1800" w:header="720" w:footer="720" w:gutter="0"/>
       <w:cols w:space="720"/>
       <w:titlePg/>
       <w:docGrid w:linePitch="360"/>
@@ -819,7 +1040,10 @@
           <w:pStyle w:val="Header"/>
         </w:pPr>
         <w:r>
-          <w:t>Director of Human Resources</w:t>
+          <w:rPr>
+            <w:lang w:val="en-AU"/>
+          </w:rPr>
+          <w:t>Department of Human Resources</w:t>
         </w:r>
       </w:p>
     </w:sdtContent>
@@ -839,7 +1063,10 @@
           <w:pStyle w:val="Header"/>
         </w:pPr>
         <w:r>
-          <w:t>1st April 2014</w:t>
+          <w:rPr>
+            <w:lang w:val="en-AU"/>
+          </w:rPr>
+          <w:t>2nd April 2014</w:t>
         </w:r>
       </w:p>
     </w:sdtContent>
@@ -1949,6 +2176,16 @@
     <w:basedOn w:val="DefaultParagraphFont"/>
     <w:rsid w:val="00EA7477"/>
   </w:style>
+  <w:style w:type="character" w:styleId="Hyperlink">
+    <w:name w:val="Hyperlink"/>
+    <w:basedOn w:val="DefaultParagraphFont"/>
+    <w:unhideWhenUsed/>
+    <w:rsid w:val="00993411"/>
+    <w:rPr>
+      <w:color w:val="0000FF" w:themeColor="hyperlink"/>
+      <w:u w:val="single"/>
+    </w:rPr>
+  </w:style>
 </w:styles>
 </file>
 
@@ -2374,6 +2611,16 @@
     <w:basedOn w:val="DefaultParagraphFont"/>
     <w:rsid w:val="00EA7477"/>
   </w:style>
+  <w:style w:type="character" w:styleId="Hyperlink">
+    <w:name w:val="Hyperlink"/>
+    <w:basedOn w:val="DefaultParagraphFont"/>
+    <w:unhideWhenUsed/>
+    <w:rsid w:val="00993411"/>
+    <w:rPr>
+      <w:color w:val="0000FF" w:themeColor="hyperlink"/>
+      <w:u w:val="single"/>
+    </w:rPr>
+  </w:style>
 </w:styles>
 </file>
 
@@ -2486,32 +2733,6 @@
     </w:docPart>
     <w:docPart>
       <w:docPartPr>
-        <w:name w:val="0BB4713867A8482AAE0E98564CDCB392"/>
-        <w:category>
-          <w:name w:val="General"/>
-          <w:gallery w:val="placeholder"/>
-        </w:category>
-        <w:types>
-          <w:type w:val="bbPlcHdr"/>
-        </w:types>
-        <w:behaviors>
-          <w:behavior w:val="content"/>
-        </w:behaviors>
-        <w:guid w:val="{76DB6F60-8184-47D4-9C55-29DAC16288C3}"/>
-      </w:docPartPr>
-      <w:docPartBody>
-        <w:p>
-          <w:pPr>
-            <w:pStyle w:val="0BB4713867A8482AAE0E98564CDCB392"/>
-          </w:pPr>
-          <w:r>
-            <w:t>[Recipient Name]</w:t>
-          </w:r>
-        </w:p>
-      </w:docPartBody>
-    </w:docPart>
-    <w:docPart>
-      <w:docPartPr>
         <w:name w:val="AD58938E682F4DF385541CF37DED1757"/>
         <w:category>
           <w:name w:val="General"/>
@@ -2532,32 +2753,6 @@
           </w:pPr>
           <w:r>
             <w:t>[Company Name]</w:t>
-          </w:r>
-        </w:p>
-      </w:docPartBody>
-    </w:docPart>
-    <w:docPart>
-      <w:docPartPr>
-        <w:name w:val="592035F6E14748948FF5648120392716"/>
-        <w:category>
-          <w:name w:val="General"/>
-          <w:gallery w:val="placeholder"/>
-        </w:category>
-        <w:types>
-          <w:type w:val="bbPlcHdr"/>
-        </w:types>
-        <w:behaviors>
-          <w:behavior w:val="content"/>
-        </w:behaviors>
-        <w:guid w:val="{5F91E441-E0BF-477C-BF04-75D366290F5E}"/>
-      </w:docPartPr>
-      <w:docPartBody>
-        <w:p>
-          <w:pPr>
-            <w:pStyle w:val="592035F6E14748948FF5648120392716"/>
-          </w:pPr>
-          <w:r>
-            <w:t>[phone number]</w:t>
           </w:r>
         </w:p>
       </w:docPartBody>
@@ -2693,7 +2888,7 @@
     <w:charset w:val="00"/>
     <w:family w:val="auto"/>
     <w:pitch w:val="variable"/>
-    <w:sig w:usb0="E1002AFF" w:usb1="C000605B" w:usb2="00000029" w:usb3="00000000" w:csb0="000101FF" w:csb1="00000000"/>
+    <w:sig w:usb0="00000003" w:usb1="00000000" w:usb2="00000000" w:usb3="00000000" w:csb0="00000001" w:csb1="00000000"/>
   </w:font>
   <w:font w:name="Arial">
     <w:panose1 w:val="020B0604020202020204"/>
@@ -3601,10 +3796,10 @@
 <CoverPageProperties xmlns="http://schemas.microsoft.com/office/2006/coverPageProps">
   <PublishDate/>
   <Abstract/>
-  <CompanyAddress>Director of Human Resources</CompanyAddress>
+  <CompanyAddress>Department of Human Resources</CompanyAddress>
   <CompanyPhone>+61451830909</CompanyPhone>
   <CompanyFax/>
-  <CompanyEmail>IMC Asian Pacific</CompanyEmail>
+  <CompanyEmail>Telstra</CompanyEmail>
 </CoverPageProperties>
 </file>
 

</xml_diff>